<commit_message>
more work, fixing gemini batch size problems
</commit_message>
<xml_diff>
--- a/Project Proposal Final.docx
+++ b/Project Proposal Final.docx
@@ -50,15 +50,7 @@
     </w:p>
     <w:p>
       <w:r>
-        <w:t xml:space="preserve">I propose that I should design and implement a tool for analyzing Pokémon TCG cubes </w:t>
-      </w:r>
-      <w:proofErr w:type="gramStart"/>
-      <w:r>
-        <w:t>in order to</w:t>
-      </w:r>
-      <w:proofErr w:type="gramEnd"/>
-      <w:r>
-        <w:t xml:space="preserve"> streamline the process of creating and balancing a cube.</w:t>
+        <w:t>I propose that I should design and implement a tool for analyzing Pokémon TCG cubes in order to streamline the process of creating and balancing a cube.</w:t>
       </w:r>
     </w:p>
     <w:p>
@@ -116,15 +108,7 @@
     </w:p>
     <w:p>
       <w:r>
-        <w:t xml:space="preserve">As for data sources, I have found the </w:t>
-      </w:r>
-      <w:proofErr w:type="spellStart"/>
-      <w:r>
-        <w:t>PokémonTCG</w:t>
-      </w:r>
-      <w:proofErr w:type="spellEnd"/>
-      <w:r>
-        <w:t xml:space="preserve"> API (</w:t>
+        <w:t>As for data sources, I have found the PokémonTCG API (</w:t>
       </w:r>
       <w:hyperlink r:id="rId5" w:history="1">
         <w:r>
@@ -140,15 +124,7 @@
     </w:p>
     <w:p>
       <w:r>
-        <w:t xml:space="preserve">For the cubes (card collections) themselves, I have found </w:t>
-      </w:r>
-      <w:proofErr w:type="spellStart"/>
-      <w:r>
-        <w:t>CubeKoga</w:t>
-      </w:r>
-      <w:proofErr w:type="spellEnd"/>
-      <w:r>
-        <w:t xml:space="preserve"> (</w:t>
+        <w:t>For the cubes (card collections) themselves, I have found CubeKoga (</w:t>
       </w:r>
       <w:hyperlink r:id="rId6" w:history="1">
         <w:r>
@@ -173,15 +149,7 @@
     </w:p>
     <w:p>
       <w:r>
-        <w:t xml:space="preserve">Using a prebuilt cube from </w:t>
-      </w:r>
-      <w:proofErr w:type="spellStart"/>
-      <w:r>
-        <w:t>CubeKoga</w:t>
-      </w:r>
-      <w:proofErr w:type="spellEnd"/>
-      <w:r>
-        <w:t>, I queried the PTCG API for each card and found the API was able to correctly return information about 100% of the cards.</w:t>
+        <w:t>Using a prebuilt cube from CubeKoga, I queried the PTCG API for each card and found the API was able to correctly return information about 100% of the cards.</w:t>
       </w:r>
       <w:r>
         <w:t xml:space="preserve"> However, the API documentation states cards are only updated to the Sword and Shield format, that is information doesn’t include newer released cards, but I haven’t found any issues querying those cards.</w:t>
@@ -209,15 +177,7 @@
         </w:numPr>
       </w:pPr>
       <w:r>
-        <w:t xml:space="preserve">Creating a system for dynamically preprocessing </w:t>
-      </w:r>
-      <w:proofErr w:type="spellStart"/>
-      <w:r>
-        <w:t>CubeKoga</w:t>
-      </w:r>
-      <w:proofErr w:type="spellEnd"/>
-      <w:r>
-        <w:t xml:space="preserve"> card data and converting it to PTCG SDK card data</w:t>
+        <w:t>Creating a system for dynamically preprocessing CubeKoga card data and converting it to PTCG SDK card data</w:t>
       </w:r>
     </w:p>
     <w:p>
@@ -241,10 +201,7 @@
         </w:numPr>
       </w:pPr>
       <w:r>
-        <w:t xml:space="preserve">card category </w:t>
-      </w:r>
-      <w:r>
-        <w:t>(For trainers, consistency or utility, for Pokémon (consistency / utility / attacker / pre-evolution)</w:t>
+        <w:t>card category (For trainers, consistency or utility, for Pokémon (consistency / utility / attacker / pre-evolution)</w:t>
       </w:r>
     </w:p>
     <w:p>
@@ -316,19 +273,7 @@
         </w:numPr>
       </w:pPr>
       <w:r>
-        <w:t xml:space="preserve">Distribution of </w:t>
-      </w:r>
-      <w:r>
-        <w:t>attack</w:t>
-      </w:r>
-      <w:r>
-        <w:t xml:space="preserve"> </w:t>
-      </w:r>
-      <w:r>
-        <w:t>damage</w:t>
-      </w:r>
-      <w:r>
-        <w:t xml:space="preserve"> within “line topper” Pokémon</w:t>
+        <w:t>Distribution of attack damage within “line topper” Pokémon</w:t>
       </w:r>
     </w:p>
     <w:p>
@@ -464,6 +409,39 @@
       </w:pPr>
       <w:r>
         <w:t xml:space="preserve">Classification based on specific keywords within text like search, shuffle, draw, and the lack there of </w:t>
+      </w:r>
+    </w:p>
+    <w:p>
+      <w:pPr>
+        <w:pStyle w:val="Heading2"/>
+      </w:pPr>
+      <w:r>
+        <w:lastRenderedPageBreak/>
+        <w:t>Reach Goals</w:t>
+      </w:r>
+    </w:p>
+    <w:p>
+      <w:pPr>
+        <w:pStyle w:val="ListBullet"/>
+      </w:pPr>
+      <w:r>
+        <w:t>AI to get archetypeal usage of an item: for example dive ball only works for water and puzzle piece thing only works for dragon and psychic\</w:t>
+      </w:r>
+    </w:p>
+    <w:p>
+      <w:pPr>
+        <w:pStyle w:val="ListBullet"/>
+      </w:pPr>
+      <w:r>
+        <w:t>Using ai agents to auto draft in a simulated environment to mimic a real draft</w:t>
+      </w:r>
+    </w:p>
+    <w:p>
+      <w:pPr>
+        <w:pStyle w:val="ListBullet"/>
+      </w:pPr>
+      <w:r>
+        <w:t>Futher classify trainer to include replenish/recycle effects like super rod or brock’s grit</w:t>
       </w:r>
     </w:p>
     <w:p/>

</xml_diff>